<commit_message>
Se actualizan los test
</commit_message>
<xml_diff>
--- a/Trabajo-grupal-9.5.docx
+++ b/Trabajo-grupal-9.5.docx
@@ -153,20 +153,6 @@
         <w:jc w:val="center"/>
         <w:rPr>
           <w:rFonts w:ascii="Arial" w:hAnsi="Arial" w:cs="Arial"/>
-        </w:rPr>
-      </w:pPr>
-    </w:p>
-    <w:p>
-      <w:pPr>
-        <w:rPr>
-          <w:rFonts w:ascii="Arial" w:hAnsi="Arial" w:cs="Arial"/>
-        </w:rPr>
-      </w:pPr>
-    </w:p>
-    <w:p>
-      <w:pPr>
-        <w:rPr>
-          <w:rFonts w:ascii="Arial" w:hAnsi="Arial" w:cs="Arial"/>
           <w:b/>
           <w:bCs/>
         </w:rPr>
@@ -177,55 +163,97 @@
           <w:b/>
           <w:bCs/>
         </w:rPr>
-        <w:t>D</w:t>
-      </w:r>
-      <w:r>
-        <w:rPr>
-          <w:rFonts w:ascii="Arial" w:hAnsi="Arial" w:cs="Arial"/>
-          <w:b/>
-          <w:bCs/>
-        </w:rPr>
-        <w:t>esarrollo</w:t>
+        <w:t>Rolando Piñones</w:t>
       </w:r>
     </w:p>
     <w:p>
       <w:pPr>
-        <w:rPr>
-          <w:rFonts w:ascii="Arial" w:hAnsi="Arial" w:cs="Arial"/>
+        <w:jc w:val="center"/>
+        <w:rPr>
+          <w:rFonts w:ascii="Arial" w:hAnsi="Arial" w:cs="Arial"/>
+        </w:rPr>
+      </w:pPr>
+    </w:p>
+    <w:p>
+      <w:pPr>
+        <w:rPr>
+          <w:rFonts w:ascii="Arial" w:hAnsi="Arial" w:cs="Arial"/>
+        </w:rPr>
+      </w:pPr>
+    </w:p>
+    <w:p>
+      <w:pPr>
+        <w:rPr>
+          <w:rFonts w:ascii="Arial" w:hAnsi="Arial" w:cs="Arial"/>
+          <w:b/>
+          <w:bCs/>
         </w:rPr>
       </w:pPr>
       <w:r>
         <w:rPr>
           <w:rFonts w:ascii="Arial" w:hAnsi="Arial" w:cs="Arial"/>
+          <w:b/>
+          <w:bCs/>
+        </w:rPr>
+        <w:t>Desarrollo</w:t>
+      </w:r>
+    </w:p>
+    <w:p>
+      <w:pPr>
+        <w:rPr>
+          <w:rFonts w:ascii="Arial" w:hAnsi="Arial" w:cs="Arial"/>
+        </w:rPr>
+      </w:pPr>
+      <w:r>
+        <w:rPr>
+          <w:rFonts w:ascii="Arial" w:hAnsi="Arial" w:cs="Arial"/>
         </w:rPr>
         <w:br/>
-        <w:t>● Desarrollar los posibles Criterios de Aceptación para cada historia de usuario</w:t>
+        <w:t xml:space="preserve">● Desarrollar los posibles </w:t>
       </w:r>
       <w:r>
         <w:rPr>
           <w:rFonts w:ascii="Arial" w:hAnsi="Arial" w:cs="Arial"/>
         </w:rPr>
-        <w:t>.</w:t>
+        <w:t>c</w:t>
       </w:r>
       <w:r>
         <w:rPr>
           <w:rFonts w:ascii="Arial" w:hAnsi="Arial" w:cs="Arial"/>
         </w:rPr>
-        <w:br/>
-        <w:t>● Diseñar al menos un caso de prueba para los criterios de aceptación</w:t>
+        <w:t xml:space="preserve">riterios de </w:t>
       </w:r>
       <w:r>
         <w:rPr>
           <w:rFonts w:ascii="Arial" w:hAnsi="Arial" w:cs="Arial"/>
         </w:rPr>
-        <w:t>.</w:t>
+        <w:t>a</w:t>
       </w:r>
       <w:r>
         <w:rPr>
           <w:rFonts w:ascii="Arial" w:hAnsi="Arial" w:cs="Arial"/>
         </w:rPr>
+        <w:t>ceptación para cada historia de usuario.</w:t>
+      </w:r>
+      <w:r>
+        <w:rPr>
+          <w:rFonts w:ascii="Arial" w:hAnsi="Arial" w:cs="Arial"/>
+        </w:rPr>
         <w:br/>
-        <w:t xml:space="preserve">● Implementar los casos de pruebas en </w:t>
+        <w:t>● Diseñar al menos un caso de prueba para los criterios de aceptación.</w:t>
+      </w:r>
+      <w:r>
+        <w:rPr>
+          <w:rFonts w:ascii="Arial" w:hAnsi="Arial" w:cs="Arial"/>
+        </w:rPr>
+        <w:br/>
+        <w:t xml:space="preserve">● </w:t>
+      </w:r>
+      <w:r>
+        <w:rPr>
+          <w:rFonts w:ascii="Arial" w:hAnsi="Arial" w:cs="Arial"/>
+        </w:rPr>
+        <w:t xml:space="preserve">Implementar los casos de pruebas en </w:t>
       </w:r>
       <w:proofErr w:type="spellStart"/>
       <w:r>
@@ -248,31 +276,7 @@
           <w:rFonts w:ascii="Arial" w:hAnsi="Arial" w:cs="Arial"/>
         </w:rPr>
         <w:br/>
-        <w:t>● Generar al menos una historia de usuario más</w:t>
-      </w:r>
-      <w:r>
-        <w:rPr>
-          <w:rFonts w:ascii="Arial" w:hAnsi="Arial" w:cs="Arial"/>
-        </w:rPr>
-        <w:t xml:space="preserve"> </w:t>
-      </w:r>
-      <w:r>
-        <w:rPr>
-          <w:rFonts w:ascii="Arial" w:hAnsi="Arial" w:cs="Arial"/>
-        </w:rPr>
-        <w:t>con sus criterios de aceptación y su</w:t>
-      </w:r>
-      <w:r>
-        <w:rPr>
-          <w:rFonts w:ascii="Arial" w:hAnsi="Arial" w:cs="Arial"/>
-        </w:rPr>
-        <w:t xml:space="preserve"> </w:t>
-      </w:r>
-      <w:r>
-        <w:rPr>
-          <w:rFonts w:ascii="Arial" w:hAnsi="Arial" w:cs="Arial"/>
-        </w:rPr>
-        <w:t xml:space="preserve">implementación de caso de prueba en </w:t>
+        <w:t xml:space="preserve">● Generar al menos una historia de usuario más con sus criterios de aceptación y su implementación de caso de prueba en </w:t>
       </w:r>
       <w:proofErr w:type="spellStart"/>
       <w:r>
@@ -289,6 +293,35 @@
           <w:rFonts w:ascii="Arial" w:hAnsi="Arial" w:cs="Arial"/>
         </w:rPr>
         <w:t>.</w:t>
+      </w:r>
+    </w:p>
+    <w:p>
+      <w:pPr>
+        <w:rPr>
+          <w:rFonts w:ascii="Arial" w:hAnsi="Arial" w:cs="Arial"/>
+        </w:rPr>
+      </w:pPr>
+    </w:p>
+    <w:p>
+      <w:pPr>
+        <w:pStyle w:val="Prrafodelista"/>
+        <w:numPr>
+          <w:ilvl w:val="0"/>
+          <w:numId w:val="15"/>
+        </w:numPr>
+        <w:rPr>
+          <w:rFonts w:ascii="Arial" w:hAnsi="Arial" w:cs="Arial"/>
+          <w:b/>
+          <w:bCs/>
+        </w:rPr>
+      </w:pPr>
+      <w:r>
+        <w:rPr>
+          <w:rFonts w:ascii="Arial" w:hAnsi="Arial" w:cs="Arial"/>
+          <w:b/>
+          <w:bCs/>
+        </w:rPr>
+        <w:t>Criterios de aceptación y casos de prueba.</w:t>
       </w:r>
     </w:p>
     <w:p>
@@ -410,55 +443,7 @@
               <w:rPr>
                 <w:rFonts w:ascii="Arial" w:hAnsi="Arial" w:cs="Arial"/>
               </w:rPr>
-              <w:t xml:space="preserve"> p</w:t>
-            </w:r>
-            <w:r>
-              <w:rPr>
-                <w:rFonts w:ascii="Arial" w:hAnsi="Arial" w:cs="Arial"/>
-              </w:rPr>
-              <w:t>oder tener el control</w:t>
-            </w:r>
-            <w:r>
-              <w:rPr>
-                <w:rFonts w:ascii="Arial" w:hAnsi="Arial" w:cs="Arial"/>
-              </w:rPr>
-              <w:t xml:space="preserve"> </w:t>
-            </w:r>
-            <w:r>
-              <w:rPr>
-                <w:rFonts w:ascii="Arial" w:hAnsi="Arial" w:cs="Arial"/>
-              </w:rPr>
-              <w:t>de los criterios de</w:t>
-            </w:r>
-            <w:r>
-              <w:rPr>
-                <w:rFonts w:ascii="Arial" w:hAnsi="Arial" w:cs="Arial"/>
-              </w:rPr>
-              <w:t xml:space="preserve"> </w:t>
-            </w:r>
-            <w:r>
-              <w:rPr>
-                <w:rFonts w:ascii="Arial" w:hAnsi="Arial" w:cs="Arial"/>
-              </w:rPr>
-              <w:t>búsqueda de la</w:t>
-            </w:r>
-            <w:r>
-              <w:rPr>
-                <w:rFonts w:ascii="Arial" w:hAnsi="Arial" w:cs="Arial"/>
-              </w:rPr>
-              <w:t xml:space="preserve"> </w:t>
-            </w:r>
-            <w:r>
-              <w:rPr>
-                <w:rFonts w:ascii="Arial" w:hAnsi="Arial" w:cs="Arial"/>
-              </w:rPr>
-              <w:t>aplicación</w:t>
-            </w:r>
-            <w:r>
-              <w:rPr>
-                <w:rFonts w:ascii="Arial" w:hAnsi="Arial" w:cs="Arial"/>
-              </w:rPr>
-              <w:t>.</w:t>
+              <w:t xml:space="preserve"> poder tener el control de los criterios de búsqueda de la aplicación.</w:t>
             </w:r>
           </w:p>
         </w:tc>
@@ -504,13 +489,19 @@
               <w:rPr>
                 <w:rFonts w:ascii="Arial" w:hAnsi="Arial" w:cs="Arial"/>
               </w:rPr>
-              <w:t>Existan usuarios administradores</w:t>
-            </w:r>
-            <w:r>
-              <w:rPr>
-                <w:rFonts w:ascii="Arial" w:hAnsi="Arial" w:cs="Arial"/>
-              </w:rPr>
-              <w:t>.</w:t>
+              <w:t>e</w:t>
+            </w:r>
+            <w:r>
+              <w:rPr>
+                <w:rFonts w:ascii="Arial" w:hAnsi="Arial" w:cs="Arial"/>
+              </w:rPr>
+              <w:t>xistan usuarios administradores</w:t>
+            </w:r>
+            <w:r>
+              <w:rPr>
+                <w:rFonts w:ascii="Arial" w:hAnsi="Arial" w:cs="Arial"/>
+              </w:rPr>
+              <w:t>,</w:t>
             </w:r>
           </w:p>
           <w:p>
@@ -528,13 +519,19 @@
               <w:rPr>
                 <w:rFonts w:ascii="Arial" w:hAnsi="Arial" w:cs="Arial"/>
               </w:rPr>
-              <w:t>Etiquetas solo gestionadas por administradores</w:t>
-            </w:r>
-            <w:r>
-              <w:rPr>
-                <w:rFonts w:ascii="Arial" w:hAnsi="Arial" w:cs="Arial"/>
-              </w:rPr>
-              <w:t>.</w:t>
+              <w:t>e</w:t>
+            </w:r>
+            <w:r>
+              <w:rPr>
+                <w:rFonts w:ascii="Arial" w:hAnsi="Arial" w:cs="Arial"/>
+              </w:rPr>
+              <w:t>tiquetas solo gestionadas por administradores</w:t>
+            </w:r>
+            <w:r>
+              <w:rPr>
+                <w:rFonts w:ascii="Arial" w:hAnsi="Arial" w:cs="Arial"/>
+              </w:rPr>
+              <w:t>,</w:t>
             </w:r>
           </w:p>
           <w:p>
@@ -552,7 +549,13 @@
               <w:rPr>
                 <w:rFonts w:ascii="Arial" w:hAnsi="Arial" w:cs="Arial"/>
               </w:rPr>
-              <w:t>Deben existir etiquetas</w:t>
+              <w:t>d</w:t>
+            </w:r>
+            <w:r>
+              <w:rPr>
+                <w:rFonts w:ascii="Arial" w:hAnsi="Arial" w:cs="Arial"/>
+              </w:rPr>
+              <w:t>eben existir etiquetas</w:t>
             </w:r>
             <w:r>
               <w:rPr>
@@ -670,13 +673,7 @@
               <w:rPr>
                 <w:rFonts w:ascii="Arial" w:hAnsi="Arial" w:cs="Arial"/>
               </w:rPr>
-              <w:t xml:space="preserve">: Gestión de </w:t>
-            </w:r>
-            <w:r>
-              <w:rPr>
-                <w:rFonts w:ascii="Arial" w:hAnsi="Arial" w:cs="Arial"/>
-              </w:rPr>
-              <w:t>marcas</w:t>
+              <w:t>: Gestión de marcas</w:t>
             </w:r>
           </w:p>
         </w:tc>
@@ -750,37 +747,7 @@
               <w:rPr>
                 <w:rFonts w:ascii="Arial" w:hAnsi="Arial" w:cs="Arial"/>
               </w:rPr>
-              <w:t>poder evitar que</w:t>
-            </w:r>
-            <w:r>
-              <w:rPr>
-                <w:rFonts w:ascii="Arial" w:hAnsi="Arial" w:cs="Arial"/>
-              </w:rPr>
-              <w:t xml:space="preserve"> </w:t>
-            </w:r>
-            <w:r>
-              <w:rPr>
-                <w:rFonts w:ascii="Arial" w:hAnsi="Arial" w:cs="Arial"/>
-              </w:rPr>
-              <w:t>los usuarios eliminen</w:t>
-            </w:r>
-            <w:r>
-              <w:rPr>
-                <w:rFonts w:ascii="Arial" w:hAnsi="Arial" w:cs="Arial"/>
-              </w:rPr>
-              <w:t xml:space="preserve"> </w:t>
-            </w:r>
-            <w:r>
-              <w:rPr>
-                <w:rFonts w:ascii="Arial" w:hAnsi="Arial" w:cs="Arial"/>
-              </w:rPr>
-              <w:t>productos sin querer</w:t>
-            </w:r>
-            <w:r>
-              <w:rPr>
-                <w:rFonts w:ascii="Arial" w:hAnsi="Arial" w:cs="Arial"/>
-              </w:rPr>
-              <w:t>.</w:t>
+              <w:t>poder evitar que los usuarios eliminen productos sin querer.</w:t>
             </w:r>
           </w:p>
         </w:tc>
@@ -822,13 +789,19 @@
               <w:rPr>
                 <w:rFonts w:ascii="Arial" w:hAnsi="Arial" w:cs="Arial"/>
               </w:rPr>
-              <w:t>Existan usuarios administradores</w:t>
-            </w:r>
-            <w:r>
-              <w:rPr>
-                <w:rFonts w:ascii="Arial" w:hAnsi="Arial" w:cs="Arial"/>
-              </w:rPr>
-              <w:t>.</w:t>
+              <w:t>e</w:t>
+            </w:r>
+            <w:r>
+              <w:rPr>
+                <w:rFonts w:ascii="Arial" w:hAnsi="Arial" w:cs="Arial"/>
+              </w:rPr>
+              <w:t>xistan usuarios administradores</w:t>
+            </w:r>
+            <w:r>
+              <w:rPr>
+                <w:rFonts w:ascii="Arial" w:hAnsi="Arial" w:cs="Arial"/>
+              </w:rPr>
+              <w:t>,</w:t>
             </w:r>
           </w:p>
           <w:p>
@@ -846,19 +819,19 @@
               <w:rPr>
                 <w:rFonts w:ascii="Arial" w:hAnsi="Arial" w:cs="Arial"/>
               </w:rPr>
-              <w:t>Marcas</w:t>
-            </w:r>
-            <w:r>
-              <w:rPr>
-                <w:rFonts w:ascii="Arial" w:hAnsi="Arial" w:cs="Arial"/>
-              </w:rPr>
-              <w:t xml:space="preserve"> solo gestionadas por administradores</w:t>
-            </w:r>
-            <w:r>
-              <w:rPr>
-                <w:rFonts w:ascii="Arial" w:hAnsi="Arial" w:cs="Arial"/>
-              </w:rPr>
-              <w:t>.</w:t>
+              <w:t>m</w:t>
+            </w:r>
+            <w:r>
+              <w:rPr>
+                <w:rFonts w:ascii="Arial" w:hAnsi="Arial" w:cs="Arial"/>
+              </w:rPr>
+              <w:t>arcas solo gestionadas por administradores</w:t>
+            </w:r>
+            <w:r>
+              <w:rPr>
+                <w:rFonts w:ascii="Arial" w:hAnsi="Arial" w:cs="Arial"/>
+              </w:rPr>
+              <w:t>,</w:t>
             </w:r>
           </w:p>
           <w:p>
@@ -876,13 +849,13 @@
               <w:rPr>
                 <w:rFonts w:ascii="Arial" w:hAnsi="Arial" w:cs="Arial"/>
               </w:rPr>
-              <w:t xml:space="preserve">Deben existir </w:t>
-            </w:r>
-            <w:r>
-              <w:rPr>
-                <w:rFonts w:ascii="Arial" w:hAnsi="Arial" w:cs="Arial"/>
-              </w:rPr>
-              <w:t>marcas</w:t>
+              <w:t>d</w:t>
+            </w:r>
+            <w:r>
+              <w:rPr>
+                <w:rFonts w:ascii="Arial" w:hAnsi="Arial" w:cs="Arial"/>
+              </w:rPr>
+              <w:t>eben existir marcas</w:t>
             </w:r>
             <w:r>
               <w:rPr>
@@ -933,19 +906,7 @@
               <w:rPr>
                 <w:rFonts w:ascii="Arial" w:hAnsi="Arial" w:cs="Arial"/>
               </w:rPr>
-              <w:t xml:space="preserve">Se cuenta el total de </w:t>
-            </w:r>
-            <w:r>
-              <w:rPr>
-                <w:rFonts w:ascii="Arial" w:hAnsi="Arial" w:cs="Arial"/>
-              </w:rPr>
-              <w:t>marcas</w:t>
-            </w:r>
-            <w:r>
-              <w:rPr>
-                <w:rFonts w:ascii="Arial" w:hAnsi="Arial" w:cs="Arial"/>
-              </w:rPr>
-              <w:t xml:space="preserve"> en la base de datos y debe ser mayor que 0.</w:t>
+              <w:t>Se cuenta el total de marcas en la base de datos y debe ser mayor que 0.</w:t>
             </w:r>
           </w:p>
         </w:tc>
@@ -976,27 +937,6 @@
       <w:pPr>
         <w:rPr>
           <w:rFonts w:ascii="Arial" w:hAnsi="Arial" w:cs="Arial"/>
-        </w:rPr>
-      </w:pPr>
-    </w:p>
-    <w:p>
-      <w:pPr>
-        <w:rPr>
-          <w:rFonts w:ascii="Arial" w:hAnsi="Arial" w:cs="Arial"/>
-        </w:rPr>
-      </w:pPr>
-    </w:p>
-    <w:p>
-      <w:pPr>
-        <w:rPr>
-          <w:rFonts w:ascii="Arial" w:hAnsi="Arial" w:cs="Arial"/>
-        </w:rPr>
-      </w:pPr>
-    </w:p>
-    <w:p>
-      <w:pPr>
-        <w:rPr>
-          <w:rFonts w:ascii="Arial" w:hAnsi="Arial" w:cs="Arial"/>
           <w:b/>
           <w:bCs/>
         </w:rPr>
@@ -1008,15 +948,7 @@
           <w:bCs/>
         </w:rPr>
         <w:lastRenderedPageBreak/>
-        <w:t>3</w:t>
-      </w:r>
-      <w:r>
-        <w:rPr>
-          <w:rFonts w:ascii="Arial" w:hAnsi="Arial" w:cs="Arial"/>
-          <w:b/>
-          <w:bCs/>
-        </w:rPr>
-        <w:t xml:space="preserve">) </w:t>
+        <w:t xml:space="preserve">3) </w:t>
       </w:r>
     </w:p>
     <w:p>
@@ -1192,55 +1124,7 @@
               <w:rPr>
                 <w:rFonts w:ascii="Arial" w:hAnsi="Arial" w:cs="Arial"/>
               </w:rPr>
-              <w:t>q</w:t>
-            </w:r>
-            <w:r>
-              <w:rPr>
-                <w:rFonts w:ascii="Arial" w:hAnsi="Arial" w:cs="Arial"/>
-              </w:rPr>
-              <w:t>ue estén disponibles</w:t>
-            </w:r>
-            <w:r>
-              <w:rPr>
-                <w:rFonts w:ascii="Arial" w:hAnsi="Arial" w:cs="Arial"/>
-              </w:rPr>
-              <w:t xml:space="preserve"> </w:t>
-            </w:r>
-            <w:r>
-              <w:rPr>
-                <w:rFonts w:ascii="Arial" w:hAnsi="Arial" w:cs="Arial"/>
-              </w:rPr>
-              <w:t>en la página principal y</w:t>
-            </w:r>
-            <w:r>
-              <w:rPr>
-                <w:rFonts w:ascii="Arial" w:hAnsi="Arial" w:cs="Arial"/>
-              </w:rPr>
-              <w:t xml:space="preserve"> </w:t>
-            </w:r>
-            <w:r>
-              <w:rPr>
-                <w:rFonts w:ascii="Arial" w:hAnsi="Arial" w:cs="Arial"/>
-              </w:rPr>
-              <w:t>búsqueda de</w:t>
-            </w:r>
-            <w:r>
-              <w:rPr>
-                <w:rFonts w:ascii="Arial" w:hAnsi="Arial" w:cs="Arial"/>
-              </w:rPr>
-              <w:t xml:space="preserve"> </w:t>
-            </w:r>
-            <w:r>
-              <w:rPr>
-                <w:rFonts w:ascii="Arial" w:hAnsi="Arial" w:cs="Arial"/>
-              </w:rPr>
-              <w:t>productos</w:t>
-            </w:r>
-            <w:r>
-              <w:rPr>
-                <w:rFonts w:ascii="Arial" w:hAnsi="Arial" w:cs="Arial"/>
-              </w:rPr>
-              <w:t>.</w:t>
+              <w:t>que estén disponibles en la página principal y búsqueda de productos.</w:t>
             </w:r>
           </w:p>
         </w:tc>
@@ -1282,13 +1166,19 @@
               <w:rPr>
                 <w:rFonts w:ascii="Arial" w:hAnsi="Arial" w:cs="Arial"/>
               </w:rPr>
-              <w:t>Usuario debe estar registrado como vendedor</w:t>
-            </w:r>
-            <w:r>
-              <w:rPr>
-                <w:rFonts w:ascii="Arial" w:hAnsi="Arial" w:cs="Arial"/>
-              </w:rPr>
-              <w:t>.</w:t>
+              <w:t>u</w:t>
+            </w:r>
+            <w:r>
+              <w:rPr>
+                <w:rFonts w:ascii="Arial" w:hAnsi="Arial" w:cs="Arial"/>
+              </w:rPr>
+              <w:t>suario debe estar registrado como vendedor</w:t>
+            </w:r>
+            <w:r>
+              <w:rPr>
+                <w:rFonts w:ascii="Arial" w:hAnsi="Arial" w:cs="Arial"/>
+              </w:rPr>
+              <w:t>,</w:t>
             </w:r>
           </w:p>
           <w:p>
@@ -1306,13 +1196,19 @@
               <w:rPr>
                 <w:rFonts w:ascii="Arial" w:hAnsi="Arial" w:cs="Arial"/>
               </w:rPr>
-              <w:t>Vendedor debe completar todos los campos para subir un producto</w:t>
-            </w:r>
-            <w:r>
-              <w:rPr>
-                <w:rFonts w:ascii="Arial" w:hAnsi="Arial" w:cs="Arial"/>
-              </w:rPr>
-              <w:t>.</w:t>
+              <w:t>v</w:t>
+            </w:r>
+            <w:r>
+              <w:rPr>
+                <w:rFonts w:ascii="Arial" w:hAnsi="Arial" w:cs="Arial"/>
+              </w:rPr>
+              <w:t>endedor debe completar todos los campos para subir un producto</w:t>
+            </w:r>
+            <w:r>
+              <w:rPr>
+                <w:rFonts w:ascii="Arial" w:hAnsi="Arial" w:cs="Arial"/>
+              </w:rPr>
+              <w:t>,</w:t>
             </w:r>
           </w:p>
           <w:p>
@@ -1330,13 +1226,13 @@
               <w:rPr>
                 <w:rFonts w:ascii="Arial" w:hAnsi="Arial" w:cs="Arial"/>
               </w:rPr>
-              <w:t>el producto debe estar asociado a una etiqueta</w:t>
-            </w:r>
-            <w:r>
-              <w:rPr>
-                <w:rFonts w:ascii="Arial" w:hAnsi="Arial" w:cs="Arial"/>
-              </w:rPr>
-              <w:t>.</w:t>
+              <w:t>producto debe estar asociado a una etiqueta</w:t>
+            </w:r>
+            <w:r>
+              <w:rPr>
+                <w:rFonts w:ascii="Arial" w:hAnsi="Arial" w:cs="Arial"/>
+              </w:rPr>
+              <w:t>,</w:t>
             </w:r>
           </w:p>
           <w:p>
@@ -1354,7 +1250,7 @@
               <w:rPr>
                 <w:rFonts w:ascii="Arial" w:hAnsi="Arial" w:cs="Arial"/>
               </w:rPr>
-              <w:t>el producto debe tener una foto</w:t>
+              <w:t>producto debe tener una foto</w:t>
             </w:r>
             <w:r>
               <w:rPr>
@@ -1382,15 +1278,7 @@
                 <w:b/>
                 <w:bCs/>
               </w:rPr>
-              <w:t>Caso de prueba:</w:t>
-            </w:r>
-            <w:r>
-              <w:rPr>
-                <w:rFonts w:ascii="Arial" w:hAnsi="Arial" w:cs="Arial"/>
-                <w:b/>
-                <w:bCs/>
-              </w:rPr>
-              <w:t xml:space="preserve"> </w:t>
+              <w:t xml:space="preserve">Caso de prueba: </w:t>
             </w:r>
             <w:r>
               <w:rPr>
@@ -1436,15 +1324,7 @@
           <w:b/>
           <w:bCs/>
         </w:rPr>
-        <w:t>4</w:t>
-      </w:r>
-      <w:r>
-        <w:rPr>
-          <w:rFonts w:ascii="Arial" w:hAnsi="Arial" w:cs="Arial"/>
-          <w:b/>
-          <w:bCs/>
-        </w:rPr>
-        <w:t xml:space="preserve">) </w:t>
+        <w:t xml:space="preserve">4) </w:t>
       </w:r>
     </w:p>
     <w:p>
@@ -1486,13 +1366,7 @@
               <w:rPr>
                 <w:rFonts w:ascii="Arial" w:hAnsi="Arial" w:cs="Arial"/>
               </w:rPr>
-              <w:t xml:space="preserve">: </w:t>
-            </w:r>
-            <w:r>
-              <w:rPr>
-                <w:rFonts w:ascii="Arial" w:hAnsi="Arial" w:cs="Arial"/>
-              </w:rPr>
-              <w:t>Gestionar un pedido</w:t>
+              <w:t>: Gestionar un pedido</w:t>
             </w:r>
           </w:p>
         </w:tc>
@@ -1534,25 +1408,7 @@
               <w:rPr>
                 <w:rFonts w:ascii="Arial" w:hAnsi="Arial" w:cs="Arial"/>
               </w:rPr>
-              <w:t xml:space="preserve"> </w:t>
-            </w:r>
-            <w:r>
-              <w:rPr>
-                <w:rFonts w:ascii="Arial" w:hAnsi="Arial" w:cs="Arial"/>
-              </w:rPr>
-              <w:t>crear</w:t>
-            </w:r>
-            <w:r>
-              <w:rPr>
-                <w:rFonts w:ascii="Arial" w:hAnsi="Arial" w:cs="Arial"/>
-              </w:rPr>
-              <w:t xml:space="preserve"> </w:t>
-            </w:r>
-            <w:r>
-              <w:rPr>
-                <w:rFonts w:ascii="Arial" w:hAnsi="Arial" w:cs="Arial"/>
-              </w:rPr>
-              <w:t xml:space="preserve">un pedido </w:t>
+              <w:t xml:space="preserve"> crear un pedido </w:t>
             </w:r>
             <w:r>
               <w:rPr>
@@ -1566,32 +1422,14 @@
               <w:rPr>
                 <w:rFonts w:ascii="Arial" w:hAnsi="Arial" w:cs="Arial"/>
               </w:rPr>
-              <w:t xml:space="preserve"> </w:t>
-            </w:r>
-            <w:r>
-              <w:rPr>
-                <w:rFonts w:ascii="Arial" w:hAnsi="Arial" w:cs="Arial"/>
-              </w:rPr>
-              <w:t>a</w:t>
-            </w:r>
-            <w:r>
-              <w:rPr>
-                <w:rFonts w:ascii="Arial" w:hAnsi="Arial" w:cs="Arial"/>
-              </w:rPr>
-              <w:t>gregar los productos</w:t>
+              <w:t xml:space="preserve"> agregar los productos</w:t>
             </w:r>
             <w:r>
               <w:rPr>
                 <w:rFonts w:ascii="Arial" w:hAnsi="Arial" w:cs="Arial"/>
               </w:rPr>
               <w:br/>
-              <w:t>que quiero comprar</w:t>
-            </w:r>
-            <w:r>
-              <w:rPr>
-                <w:rFonts w:ascii="Arial" w:hAnsi="Arial" w:cs="Arial"/>
-              </w:rPr>
-              <w:t>.</w:t>
+              <w:t>que quiero comprar.</w:t>
             </w:r>
           </w:p>
         </w:tc>
@@ -1633,13 +1471,19 @@
               <w:rPr>
                 <w:rFonts w:ascii="Arial" w:hAnsi="Arial" w:cs="Arial"/>
               </w:rPr>
-              <w:t>Usuario debe estar registrado como vendedor</w:t>
-            </w:r>
-            <w:r>
-              <w:rPr>
-                <w:rFonts w:ascii="Arial" w:hAnsi="Arial" w:cs="Arial"/>
-              </w:rPr>
-              <w:t>.</w:t>
+              <w:t>u</w:t>
+            </w:r>
+            <w:r>
+              <w:rPr>
+                <w:rFonts w:ascii="Arial" w:hAnsi="Arial" w:cs="Arial"/>
+              </w:rPr>
+              <w:t>suario debe estar registrado como vendedor</w:t>
+            </w:r>
+            <w:r>
+              <w:rPr>
+                <w:rFonts w:ascii="Arial" w:hAnsi="Arial" w:cs="Arial"/>
+              </w:rPr>
+              <w:t>,</w:t>
             </w:r>
           </w:p>
           <w:p>
@@ -1657,13 +1501,19 @@
               <w:rPr>
                 <w:rFonts w:ascii="Arial" w:hAnsi="Arial" w:cs="Arial"/>
               </w:rPr>
-              <w:t>Disponibilidad de productos de otros vendedores</w:t>
-            </w:r>
-            <w:r>
-              <w:rPr>
-                <w:rFonts w:ascii="Arial" w:hAnsi="Arial" w:cs="Arial"/>
-              </w:rPr>
-              <w:t>.</w:t>
+              <w:t>d</w:t>
+            </w:r>
+            <w:r>
+              <w:rPr>
+                <w:rFonts w:ascii="Arial" w:hAnsi="Arial" w:cs="Arial"/>
+              </w:rPr>
+              <w:t>isponibilidad de productos de otros vendedores</w:t>
+            </w:r>
+            <w:r>
+              <w:rPr>
+                <w:rFonts w:ascii="Arial" w:hAnsi="Arial" w:cs="Arial"/>
+              </w:rPr>
+              <w:t>,</w:t>
             </w:r>
           </w:p>
           <w:p>
@@ -1681,7 +1531,13 @@
               <w:rPr>
                 <w:rFonts w:ascii="Arial" w:hAnsi="Arial" w:cs="Arial"/>
               </w:rPr>
-              <w:t>Un pedido debe tener al menos un producto</w:t>
+              <w:t>u</w:t>
+            </w:r>
+            <w:r>
+              <w:rPr>
+                <w:rFonts w:ascii="Arial" w:hAnsi="Arial" w:cs="Arial"/>
+              </w:rPr>
+              <w:t>n pedido debe tener al menos un producto</w:t>
             </w:r>
             <w:r>
               <w:rPr>
@@ -1711,15 +1567,7 @@
                 <w:b/>
                 <w:bCs/>
               </w:rPr>
-              <w:t>Caso de prueba:</w:t>
-            </w:r>
-            <w:r>
-              <w:rPr>
-                <w:rFonts w:ascii="Arial" w:hAnsi="Arial" w:cs="Arial"/>
-                <w:b/>
-                <w:bCs/>
-              </w:rPr>
-              <w:t xml:space="preserve"> </w:t>
+              <w:t xml:space="preserve">Caso de prueba: </w:t>
             </w:r>
             <w:r>
               <w:rPr>
@@ -1767,15 +1615,7 @@
           <w:b/>
           <w:bCs/>
         </w:rPr>
-        <w:t>5</w:t>
-      </w:r>
-      <w:r>
-        <w:rPr>
-          <w:rFonts w:ascii="Arial" w:hAnsi="Arial" w:cs="Arial"/>
-          <w:b/>
-          <w:bCs/>
-        </w:rPr>
-        <w:t xml:space="preserve">) </w:t>
+        <w:t xml:space="preserve">5) </w:t>
       </w:r>
     </w:p>
     <w:p>
@@ -1817,13 +1657,7 @@
               <w:rPr>
                 <w:rFonts w:ascii="Arial" w:hAnsi="Arial" w:cs="Arial"/>
               </w:rPr>
-              <w:t xml:space="preserve">: </w:t>
-            </w:r>
-            <w:r>
-              <w:rPr>
-                <w:rFonts w:ascii="Arial" w:hAnsi="Arial" w:cs="Arial"/>
-              </w:rPr>
-              <w:t xml:space="preserve">Artículos disponibles </w:t>
+              <w:t xml:space="preserve">: Artículos disponibles </w:t>
             </w:r>
           </w:p>
         </w:tc>
@@ -1865,7 +1699,15 @@
               <w:rPr>
                 <w:rFonts w:ascii="Arial" w:hAnsi="Arial" w:cs="Arial"/>
               </w:rPr>
-              <w:t xml:space="preserve"> validar que un artículo</w:t>
+              <w:t xml:space="preserve"> validar que un artículo haya sido vendido </w:t>
+            </w:r>
+            <w:r>
+              <w:rPr>
+                <w:rFonts w:ascii="Arial" w:hAnsi="Arial" w:cs="Arial"/>
+                <w:b/>
+                <w:bCs/>
+              </w:rPr>
+              <w:t>para</w:t>
             </w:r>
             <w:r>
               <w:rPr>
@@ -1877,7 +1719,13 @@
               <w:rPr>
                 <w:rFonts w:ascii="Arial" w:hAnsi="Arial" w:cs="Arial"/>
               </w:rPr>
-              <w:t>haya sido vendido</w:t>
+              <w:t>c</w:t>
+            </w:r>
+            <w:r>
+              <w:rPr>
+                <w:rFonts w:ascii="Arial" w:hAnsi="Arial" w:cs="Arial"/>
+              </w:rPr>
+              <w:t>ontrolar qué productos deberían seguir disponibles en</w:t>
             </w:r>
             <w:r>
               <w:rPr>
@@ -1888,70 +1736,8 @@
             <w:r>
               <w:rPr>
                 <w:rFonts w:ascii="Arial" w:hAnsi="Arial" w:cs="Arial"/>
-                <w:b/>
-                <w:bCs/>
-              </w:rPr>
-              <w:t>para</w:t>
-            </w:r>
-            <w:r>
-              <w:rPr>
-                <w:rFonts w:ascii="Arial" w:hAnsi="Arial" w:cs="Arial"/>
-              </w:rPr>
-              <w:t xml:space="preserve"> </w:t>
-            </w:r>
-            <w:r>
-              <w:rPr>
-                <w:rFonts w:ascii="Arial" w:hAnsi="Arial" w:cs="Arial"/>
-              </w:rPr>
-              <w:t>c</w:t>
-            </w:r>
-            <w:r>
-              <w:rPr>
-                <w:rFonts w:ascii="Arial" w:hAnsi="Arial" w:cs="Arial"/>
-              </w:rPr>
-              <w:t>ontrolar qué</w:t>
-            </w:r>
-            <w:r>
-              <w:rPr>
-                <w:rFonts w:ascii="Arial" w:hAnsi="Arial" w:cs="Arial"/>
-              </w:rPr>
-              <w:t xml:space="preserve"> </w:t>
-            </w:r>
-            <w:r>
-              <w:rPr>
-                <w:rFonts w:ascii="Arial" w:hAnsi="Arial" w:cs="Arial"/>
-              </w:rPr>
-              <w:t>productos deberían</w:t>
-            </w:r>
-            <w:r>
-              <w:rPr>
-                <w:rFonts w:ascii="Arial" w:hAnsi="Arial" w:cs="Arial"/>
-              </w:rPr>
-              <w:t xml:space="preserve"> </w:t>
-            </w:r>
-            <w:r>
-              <w:rPr>
-                <w:rFonts w:ascii="Arial" w:hAnsi="Arial" w:cs="Arial"/>
-              </w:rPr>
-              <w:t>seguir disponibles en</w:t>
-            </w:r>
-            <w:r>
-              <w:rPr>
-                <w:rFonts w:ascii="Arial" w:hAnsi="Arial" w:cs="Arial"/>
-              </w:rPr>
-              <w:t xml:space="preserve"> </w:t>
-            </w:r>
-            <w:r>
-              <w:rPr>
-                <w:rFonts w:ascii="Arial" w:hAnsi="Arial" w:cs="Arial"/>
-              </w:rPr>
-              <w:t>la plataforma</w:t>
-            </w:r>
-            <w:r>
-              <w:rPr>
-                <w:rFonts w:ascii="Arial" w:hAnsi="Arial" w:cs="Arial"/>
-              </w:rPr>
-              <w:t>.</w:t>
+              </w:rPr>
+              <w:t>la plataforma.</w:t>
             </w:r>
           </w:p>
         </w:tc>
@@ -1993,7 +1779,25 @@
               <w:rPr>
                 <w:rFonts w:ascii="Arial" w:hAnsi="Arial" w:cs="Arial"/>
               </w:rPr>
-              <w:t>Si un artículo se añade al pedido</w:t>
+              <w:t>s</w:t>
+            </w:r>
+            <w:r>
+              <w:rPr>
+                <w:rFonts w:ascii="Arial" w:hAnsi="Arial" w:cs="Arial"/>
+              </w:rPr>
+              <w:t>i un artículo se añade a</w:t>
+            </w:r>
+            <w:r>
+              <w:rPr>
+                <w:rFonts w:ascii="Arial" w:hAnsi="Arial" w:cs="Arial"/>
+              </w:rPr>
+              <w:t xml:space="preserve"> un </w:t>
+            </w:r>
+            <w:r>
+              <w:rPr>
+                <w:rFonts w:ascii="Arial" w:hAnsi="Arial" w:cs="Arial"/>
+              </w:rPr>
+              <w:t>pedido</w:t>
             </w:r>
             <w:r>
               <w:rPr>
@@ -2023,7 +1827,7 @@
               <w:rPr>
                 <w:rFonts w:ascii="Arial" w:hAnsi="Arial" w:cs="Arial"/>
               </w:rPr>
-              <w:t>.</w:t>
+              <w:t>,</w:t>
             </w:r>
           </w:p>
           <w:p>
@@ -2041,13 +1845,19 @@
               <w:rPr>
                 <w:rFonts w:ascii="Arial" w:hAnsi="Arial" w:cs="Arial"/>
               </w:rPr>
-              <w:t>Si el pedido se anula el artículo vuelve a quedar disponible</w:t>
-            </w:r>
-            <w:r>
-              <w:rPr>
-                <w:rFonts w:ascii="Arial" w:hAnsi="Arial" w:cs="Arial"/>
-              </w:rPr>
-              <w:t>.</w:t>
+              <w:t>s</w:t>
+            </w:r>
+            <w:r>
+              <w:rPr>
+                <w:rFonts w:ascii="Arial" w:hAnsi="Arial" w:cs="Arial"/>
+              </w:rPr>
+              <w:t>i el pedido se anula el artículo vuelve a quedar disponible</w:t>
+            </w:r>
+            <w:r>
+              <w:rPr>
+                <w:rFonts w:ascii="Arial" w:hAnsi="Arial" w:cs="Arial"/>
+              </w:rPr>
+              <w:t>,</w:t>
             </w:r>
           </w:p>
           <w:p>
@@ -2065,7 +1875,13 @@
               <w:rPr>
                 <w:rFonts w:ascii="Arial" w:hAnsi="Arial" w:cs="Arial"/>
               </w:rPr>
-              <w:t>Si el pedido se concreta el artículo se marca como vendido</w:t>
+              <w:t>s</w:t>
+            </w:r>
+            <w:r>
+              <w:rPr>
+                <w:rFonts w:ascii="Arial" w:hAnsi="Arial" w:cs="Arial"/>
+              </w:rPr>
+              <w:t>i el pedido se concreta el artículo se marca como vendido</w:t>
             </w:r>
             <w:r>
               <w:rPr>
@@ -2122,31 +1938,7 @@
               <w:rPr>
                 <w:rFonts w:ascii="Arial" w:hAnsi="Arial" w:cs="Arial"/>
               </w:rPr>
-              <w:t xml:space="preserve">Contar los productos </w:t>
-            </w:r>
-            <w:r>
-              <w:rPr>
-                <w:rFonts w:ascii="Arial" w:hAnsi="Arial" w:cs="Arial"/>
-              </w:rPr>
-              <w:t xml:space="preserve">no </w:t>
-            </w:r>
-            <w:r>
-              <w:rPr>
-                <w:rFonts w:ascii="Arial" w:hAnsi="Arial" w:cs="Arial"/>
-              </w:rPr>
-              <w:t>vend</w:t>
-            </w:r>
-            <w:r>
-              <w:rPr>
-                <w:rFonts w:ascii="Arial" w:hAnsi="Arial" w:cs="Arial"/>
-              </w:rPr>
-              <w:t>idos</w:t>
-            </w:r>
-            <w:r>
-              <w:rPr>
-                <w:rFonts w:ascii="Arial" w:hAnsi="Arial" w:cs="Arial"/>
-              </w:rPr>
-              <w:t>.</w:t>
+              <w:t>Contar los productos no vendidos.</w:t>
             </w:r>
           </w:p>
         </w:tc>
@@ -2173,15 +1965,7 @@
           <w:b/>
           <w:bCs/>
         </w:rPr>
-        <w:t>6</w:t>
-      </w:r>
-      <w:r>
-        <w:rPr>
-          <w:rFonts w:ascii="Arial" w:hAnsi="Arial" w:cs="Arial"/>
-          <w:b/>
-          <w:bCs/>
-        </w:rPr>
-        <w:t xml:space="preserve">) </w:t>
+        <w:t xml:space="preserve">6) </w:t>
       </w:r>
     </w:p>
     <w:p>
@@ -2295,7 +2079,7 @@
               <w:rPr>
                 <w:rFonts w:ascii="Arial" w:hAnsi="Arial" w:cs="Arial"/>
               </w:rPr>
-              <w:t>avegar para ver qué</w:t>
+              <w:t>avegar para ver qué productos están</w:t>
             </w:r>
             <w:r>
               <w:rPr>
@@ -2307,7 +2091,15 @@
               <w:rPr>
                 <w:rFonts w:ascii="Arial" w:hAnsi="Arial" w:cs="Arial"/>
               </w:rPr>
-              <w:t>productos están</w:t>
+              <w:t xml:space="preserve">disponibles en la aplicación </w:t>
+            </w:r>
+            <w:r>
+              <w:rPr>
+                <w:rFonts w:ascii="Arial" w:hAnsi="Arial" w:cs="Arial"/>
+                <w:b/>
+                <w:bCs/>
+              </w:rPr>
+              <w:t>para</w:t>
             </w:r>
             <w:r>
               <w:rPr>
@@ -2319,7 +2111,32 @@
               <w:rPr>
                 <w:rFonts w:ascii="Arial" w:hAnsi="Arial" w:cs="Arial"/>
               </w:rPr>
-              <w:t>disponibles en la</w:t>
+              <w:t>veri</w:t>
+            </w:r>
+            <w:r>
+              <w:rPr>
+                <w:rStyle w:val="markedcontent"/>
+                <w:rFonts w:ascii="Arial" w:hAnsi="Arial" w:cs="Arial"/>
+              </w:rPr>
+              <w:t>fi</w:t>
+            </w:r>
+            <w:r>
+              <w:rPr>
+                <w:rFonts w:ascii="Arial" w:hAnsi="Arial" w:cs="Arial"/>
+              </w:rPr>
+              <w:t xml:space="preserve">car que </w:t>
+            </w:r>
+            <w:r>
+              <w:rPr>
+                <w:rFonts w:ascii="Arial" w:hAnsi="Arial" w:cs="Arial"/>
+              </w:rPr>
+              <w:t>está</w:t>
+            </w:r>
+            <w:r>
+              <w:rPr>
+                <w:rFonts w:ascii="Arial" w:hAnsi="Arial" w:cs="Arial"/>
+              </w:rPr>
+              <w:t xml:space="preserve"> lo</w:t>
             </w:r>
             <w:r>
               <w:rPr>
@@ -2331,94 +2148,7 @@
               <w:rPr>
                 <w:rFonts w:ascii="Arial" w:hAnsi="Arial" w:cs="Arial"/>
               </w:rPr>
-              <w:t>aplicación</w:t>
-            </w:r>
-            <w:r>
-              <w:rPr>
-                <w:rFonts w:ascii="Arial" w:hAnsi="Arial" w:cs="Arial"/>
-              </w:rPr>
-              <w:t xml:space="preserve"> </w:t>
-            </w:r>
-            <w:r>
-              <w:rPr>
-                <w:rFonts w:ascii="Arial" w:hAnsi="Arial" w:cs="Arial"/>
-                <w:b/>
-                <w:bCs/>
-              </w:rPr>
-              <w:t>para</w:t>
-            </w:r>
-            <w:r>
-              <w:rPr>
-                <w:rFonts w:ascii="Arial" w:hAnsi="Arial" w:cs="Arial"/>
-              </w:rPr>
-              <w:t xml:space="preserve"> </w:t>
-            </w:r>
-            <w:r>
-              <w:rPr>
-                <w:rFonts w:ascii="Arial" w:hAnsi="Arial" w:cs="Arial"/>
-              </w:rPr>
-              <w:t>v</w:t>
-            </w:r>
-            <w:r>
-              <w:rPr>
-                <w:rFonts w:ascii="Arial" w:hAnsi="Arial" w:cs="Arial"/>
-              </w:rPr>
-              <w:t>eri</w:t>
-            </w:r>
-            <w:r>
-              <w:rPr>
-                <w:rStyle w:val="markedcontent"/>
-                <w:rFonts w:ascii="Arial" w:hAnsi="Arial" w:cs="Arial"/>
-              </w:rPr>
-              <w:t>fi</w:t>
-            </w:r>
-            <w:r>
-              <w:rPr>
-                <w:rFonts w:ascii="Arial" w:hAnsi="Arial" w:cs="Arial"/>
-              </w:rPr>
-              <w:t xml:space="preserve">car que </w:t>
-            </w:r>
-            <w:r>
-              <w:rPr>
-                <w:rFonts w:ascii="Arial" w:hAnsi="Arial" w:cs="Arial"/>
-              </w:rPr>
-              <w:t>está</w:t>
-            </w:r>
-            <w:r>
-              <w:rPr>
-                <w:rFonts w:ascii="Arial" w:hAnsi="Arial" w:cs="Arial"/>
-              </w:rPr>
-              <w:t xml:space="preserve"> lo</w:t>
-            </w:r>
-            <w:r>
-              <w:rPr>
-                <w:rFonts w:ascii="Arial" w:hAnsi="Arial" w:cs="Arial"/>
-              </w:rPr>
-              <w:t xml:space="preserve"> </w:t>
-            </w:r>
-            <w:r>
-              <w:rPr>
-                <w:rFonts w:ascii="Arial" w:hAnsi="Arial" w:cs="Arial"/>
-              </w:rPr>
-              <w:t>que quiero antes de</w:t>
-            </w:r>
-            <w:r>
-              <w:rPr>
-                <w:rFonts w:ascii="Arial" w:hAnsi="Arial" w:cs="Arial"/>
-              </w:rPr>
-              <w:t xml:space="preserve"> </w:t>
-            </w:r>
-            <w:r>
-              <w:rPr>
-                <w:rFonts w:ascii="Arial" w:hAnsi="Arial" w:cs="Arial"/>
-              </w:rPr>
-              <w:t>registrarm</w:t>
-            </w:r>
-            <w:r>
-              <w:rPr>
-                <w:rFonts w:ascii="Arial" w:hAnsi="Arial" w:cs="Arial"/>
-              </w:rPr>
-              <w:t>e.</w:t>
+              <w:t>que quiero antes de registrarme.</w:t>
             </w:r>
           </w:p>
         </w:tc>
@@ -2460,7 +2190,13 @@
               <w:rPr>
                 <w:rFonts w:ascii="Arial" w:hAnsi="Arial" w:cs="Arial"/>
               </w:rPr>
-              <w:t>El invitado puede ver las etiquetas y sus productos.</w:t>
+              <w:t>i</w:t>
+            </w:r>
+            <w:r>
+              <w:rPr>
+                <w:rFonts w:ascii="Arial" w:hAnsi="Arial" w:cs="Arial"/>
+              </w:rPr>
+              <w:t>nvitado puede ver las etiquetas y sus productos.</w:t>
             </w:r>
           </w:p>
         </w:tc>
@@ -2482,15 +2218,7 @@
                 <w:b/>
                 <w:bCs/>
               </w:rPr>
-              <w:t>Caso de prueba:</w:t>
-            </w:r>
-            <w:r>
-              <w:rPr>
-                <w:rFonts w:ascii="Arial" w:hAnsi="Arial" w:cs="Arial"/>
-                <w:b/>
-                <w:bCs/>
-              </w:rPr>
-              <w:t xml:space="preserve"> </w:t>
+              <w:t xml:space="preserve">Caso de prueba: </w:t>
             </w:r>
             <w:r>
               <w:rPr>
@@ -2572,6 +2300,11 @@
     </w:p>
     <w:p>
       <w:pPr>
+        <w:pStyle w:val="Prrafodelista"/>
+        <w:numPr>
+          <w:ilvl w:val="0"/>
+          <w:numId w:val="15"/>
+        </w:numPr>
         <w:rPr>
           <w:rFonts w:ascii="Arial" w:hAnsi="Arial" w:cs="Arial"/>
           <w:b/>
@@ -2584,15 +2317,33 @@
           <w:b/>
           <w:bCs/>
         </w:rPr>
-        <w:t>7</w:t>
+        <w:t>Una historia de usuarios más con sus criterios de aceptación y casos de prueba.</w:t>
       </w:r>
-      <w:r>
+    </w:p>
+    <w:p>
+      <w:pPr>
         <w:rPr>
           <w:rFonts w:ascii="Arial" w:hAnsi="Arial" w:cs="Arial"/>
           <w:b/>
           <w:bCs/>
         </w:rPr>
-        <w:t xml:space="preserve">) </w:t>
+      </w:pPr>
+    </w:p>
+    <w:p>
+      <w:pPr>
+        <w:rPr>
+          <w:rFonts w:ascii="Arial" w:hAnsi="Arial" w:cs="Arial"/>
+          <w:b/>
+          <w:bCs/>
+        </w:rPr>
+      </w:pPr>
+      <w:r>
+        <w:rPr>
+          <w:rFonts w:ascii="Arial" w:hAnsi="Arial" w:cs="Arial"/>
+          <w:b/>
+          <w:bCs/>
+        </w:rPr>
+        <w:t xml:space="preserve">7) </w:t>
       </w:r>
     </w:p>
     <w:p>
@@ -2634,31 +2385,7 @@
               <w:rPr>
                 <w:rFonts w:ascii="Arial" w:hAnsi="Arial" w:cs="Arial"/>
               </w:rPr>
-              <w:t xml:space="preserve">: </w:t>
-            </w:r>
-            <w:r>
-              <w:rPr>
-                <w:rFonts w:ascii="Arial" w:hAnsi="Arial" w:cs="Arial"/>
-              </w:rPr>
-              <w:t>Editar</w:t>
-            </w:r>
-            <w:r>
-              <w:rPr>
-                <w:rFonts w:ascii="Arial" w:hAnsi="Arial" w:cs="Arial"/>
-              </w:rPr>
-              <w:t xml:space="preserve"> </w:t>
-            </w:r>
-            <w:r>
-              <w:rPr>
-                <w:rFonts w:ascii="Arial" w:hAnsi="Arial" w:cs="Arial"/>
-              </w:rPr>
-              <w:t>artículos</w:t>
-            </w:r>
-            <w:r>
-              <w:rPr>
-                <w:rFonts w:ascii="Arial" w:hAnsi="Arial" w:cs="Arial"/>
-              </w:rPr>
-              <w:t xml:space="preserve"> </w:t>
+              <w:t xml:space="preserve">: Editar artículos </w:t>
             </w:r>
           </w:p>
         </w:tc>
@@ -2686,19 +2413,7 @@
               <w:rPr>
                 <w:rFonts w:ascii="Arial" w:hAnsi="Arial" w:cs="Arial"/>
               </w:rPr>
-              <w:t xml:space="preserve"> </w:t>
-            </w:r>
-            <w:r>
-              <w:rPr>
-                <w:rFonts w:ascii="Arial" w:hAnsi="Arial" w:cs="Arial"/>
-              </w:rPr>
-              <w:t>vendedor</w:t>
-            </w:r>
-            <w:r>
-              <w:rPr>
-                <w:rFonts w:ascii="Arial" w:hAnsi="Arial" w:cs="Arial"/>
-              </w:rPr>
-              <w:t xml:space="preserve"> </w:t>
+              <w:t xml:space="preserve"> vendedor </w:t>
             </w:r>
             <w:r>
               <w:rPr>
@@ -2712,43 +2427,7 @@
               <w:rPr>
                 <w:rFonts w:ascii="Arial" w:hAnsi="Arial" w:cs="Arial"/>
               </w:rPr>
-              <w:t xml:space="preserve"> </w:t>
-            </w:r>
-            <w:r>
-              <w:rPr>
-                <w:rFonts w:ascii="Arial" w:hAnsi="Arial" w:cs="Arial"/>
-              </w:rPr>
-              <w:t>editar</w:t>
-            </w:r>
-            <w:r>
-              <w:rPr>
-                <w:rFonts w:ascii="Arial" w:hAnsi="Arial" w:cs="Arial"/>
-              </w:rPr>
-              <w:t xml:space="preserve"> </w:t>
-            </w:r>
-            <w:r>
-              <w:rPr>
-                <w:rFonts w:ascii="Arial" w:hAnsi="Arial" w:cs="Arial"/>
-              </w:rPr>
-              <w:t>los</w:t>
-            </w:r>
-            <w:r>
-              <w:rPr>
-                <w:rFonts w:ascii="Arial" w:hAnsi="Arial" w:cs="Arial"/>
-              </w:rPr>
-              <w:t xml:space="preserve"> productos </w:t>
-            </w:r>
-            <w:r>
-              <w:rPr>
-                <w:rFonts w:ascii="Arial" w:hAnsi="Arial" w:cs="Arial"/>
-              </w:rPr>
-              <w:t>que he publicado</w:t>
-            </w:r>
-            <w:r>
-              <w:rPr>
-                <w:rFonts w:ascii="Arial" w:hAnsi="Arial" w:cs="Arial"/>
-              </w:rPr>
-              <w:t xml:space="preserve"> </w:t>
+              <w:t xml:space="preserve"> editar los productos que he publicado </w:t>
             </w:r>
             <w:r>
               <w:rPr>
@@ -2762,19 +2441,7 @@
               <w:rPr>
                 <w:rFonts w:ascii="Arial" w:hAnsi="Arial" w:cs="Arial"/>
               </w:rPr>
-              <w:t xml:space="preserve"> </w:t>
-            </w:r>
-            <w:r>
-              <w:rPr>
-                <w:rFonts w:ascii="Arial" w:hAnsi="Arial" w:cs="Arial"/>
-              </w:rPr>
-              <w:t>actualizar la información</w:t>
-            </w:r>
-            <w:r>
-              <w:rPr>
-                <w:rFonts w:ascii="Arial" w:hAnsi="Arial" w:cs="Arial"/>
-              </w:rPr>
-              <w:t>.</w:t>
+              <w:t xml:space="preserve"> actualizar la información.</w:t>
             </w:r>
           </w:p>
         </w:tc>
@@ -2816,7 +2483,7 @@
               <w:rPr>
                 <w:rFonts w:ascii="Arial" w:hAnsi="Arial" w:cs="Arial"/>
               </w:rPr>
-              <w:t xml:space="preserve">El </w:t>
+              <w:t xml:space="preserve">el </w:t>
             </w:r>
             <w:r>
               <w:rPr>
@@ -2907,9 +2574,108 @@
         </w:rPr>
       </w:pPr>
     </w:p>
+    <w:p>
+      <w:pPr>
+        <w:pStyle w:val="Prrafodelista"/>
+        <w:numPr>
+          <w:ilvl w:val="0"/>
+          <w:numId w:val="13"/>
+        </w:numPr>
+        <w:rPr>
+          <w:rFonts w:ascii="Arial" w:hAnsi="Arial" w:cs="Arial"/>
+          <w:b/>
+          <w:bCs/>
+        </w:rPr>
+      </w:pPr>
+      <w:r>
+        <w:rPr>
+          <w:rFonts w:ascii="Arial" w:hAnsi="Arial" w:cs="Arial"/>
+          <w:b/>
+          <w:bCs/>
+        </w:rPr>
+        <w:t xml:space="preserve">Implementación casos de pruebas en </w:t>
+      </w:r>
+      <w:proofErr w:type="spellStart"/>
+      <w:r>
+        <w:rPr>
+          <w:rFonts w:ascii="Arial" w:hAnsi="Arial" w:cs="Arial"/>
+          <w:b/>
+          <w:bCs/>
+          <w:i/>
+          <w:iCs/>
+        </w:rPr>
+        <w:t>Minitest</w:t>
+      </w:r>
+      <w:proofErr w:type="spellEnd"/>
+      <w:r>
+        <w:rPr>
+          <w:rFonts w:ascii="Arial" w:hAnsi="Arial" w:cs="Arial"/>
+          <w:b/>
+          <w:bCs/>
+        </w:rPr>
+        <w:t>.</w:t>
+      </w:r>
+    </w:p>
+    <w:p>
+      <w:pPr>
+        <w:pStyle w:val="Prrafodelista"/>
+        <w:rPr>
+          <w:rFonts w:ascii="Arial" w:hAnsi="Arial" w:cs="Arial"/>
+        </w:rPr>
+      </w:pPr>
+    </w:p>
+    <w:p>
+      <w:pPr>
+        <w:ind w:firstLine="708"/>
+        <w:rPr>
+          <w:rFonts w:ascii="Arial" w:hAnsi="Arial" w:cs="Arial"/>
+        </w:rPr>
+      </w:pPr>
+      <w:r>
+        <w:rPr>
+          <w:rFonts w:ascii="Arial" w:hAnsi="Arial" w:cs="Arial"/>
+        </w:rPr>
+        <w:t>Ruta</w:t>
+      </w:r>
+      <w:r>
+        <w:rPr>
+          <w:rFonts w:ascii="Arial" w:hAnsi="Arial" w:cs="Arial"/>
+        </w:rPr>
+        <w:t xml:space="preserve"> GitHub</w:t>
+      </w:r>
+      <w:r>
+        <w:rPr>
+          <w:rFonts w:ascii="Arial" w:hAnsi="Arial" w:cs="Arial"/>
+        </w:rPr>
+        <w:t>:</w:t>
+      </w:r>
+      <w:r>
+        <w:rPr>
+          <w:rFonts w:ascii="Arial" w:hAnsi="Arial" w:cs="Arial"/>
+        </w:rPr>
+        <w:t xml:space="preserve"> </w:t>
+      </w:r>
+      <w:hyperlink r:id="rId7" w:history="1">
+        <w:r>
+          <w:rPr>
+            <w:rStyle w:val="Hipervnculo"/>
+            <w:rFonts w:ascii="Arial" w:eastAsia="Times New Roman" w:hAnsi="Arial" w:cs="Arial"/>
+            <w:lang w:eastAsia="es-MX"/>
+          </w:rPr>
+          <w:t>https://github.com/alecofre/Grupal_9_5.git</w:t>
+        </w:r>
+      </w:hyperlink>
+    </w:p>
+    <w:p>
+      <w:pPr>
+        <w:rPr>
+          <w:rFonts w:ascii="Arial" w:hAnsi="Arial" w:cs="Arial"/>
+        </w:rPr>
+      </w:pPr>
+    </w:p>
     <w:sectPr>
-      <w:footerReference w:type="even" r:id="rId7"/>
-      <w:footerReference w:type="default" r:id="rId8"/>
+      <w:footerReference w:type="even" r:id="rId8"/>
+      <w:footerReference w:type="default" r:id="rId9"/>
       <w:pgSz w:w="12240" w:h="15840"/>
       <w:pgMar w:top="1417" w:right="1701" w:bottom="1417" w:left="1701" w:header="708" w:footer="708" w:gutter="0"/>
       <w:cols w:space="708"/>
@@ -3527,6 +3293,119 @@
     </w:lvl>
   </w:abstractNum>
   <w:abstractNum w:abstractNumId="4" w15:restartNumberingAfterBreak="0">
+    <w:nsid w:val="3C967C36"/>
+    <w:multiLevelType w:val="hybridMultilevel"/>
+    <w:tmpl w:val="2D50D1C6"/>
+    <w:lvl w:ilvl="0" w:tplc="080A0001">
+      <w:start w:val="1"/>
+      <w:numFmt w:val="bullet"/>
+      <w:lvlText w:val=""/>
+      <w:lvlJc w:val="left"/>
+      <w:pPr>
+        <w:ind w:left="720" w:hanging="360"/>
+      </w:pPr>
+      <w:rPr>
+        <w:rFonts w:ascii="Symbol" w:hAnsi="Symbol" w:hint="default"/>
+      </w:rPr>
+    </w:lvl>
+    <w:lvl w:ilvl="1" w:tplc="080A0003" w:tentative="1">
+      <w:start w:val="1"/>
+      <w:numFmt w:val="bullet"/>
+      <w:lvlText w:val="o"/>
+      <w:lvlJc w:val="left"/>
+      <w:pPr>
+        <w:ind w:left="1440" w:hanging="360"/>
+      </w:pPr>
+      <w:rPr>
+        <w:rFonts w:ascii="Courier New" w:hAnsi="Courier New" w:cs="Courier New" w:hint="default"/>
+      </w:rPr>
+    </w:lvl>
+    <w:lvl w:ilvl="2" w:tplc="080A0005" w:tentative="1">
+      <w:start w:val="1"/>
+      <w:numFmt w:val="bullet"/>
+      <w:lvlText w:val=""/>
+      <w:lvlJc w:val="left"/>
+      <w:pPr>
+        <w:ind w:left="2160" w:hanging="360"/>
+      </w:pPr>
+      <w:rPr>
+        <w:rFonts w:ascii="Wingdings" w:hAnsi="Wingdings" w:hint="default"/>
+      </w:rPr>
+    </w:lvl>
+    <w:lvl w:ilvl="3" w:tplc="080A0001" w:tentative="1">
+      <w:start w:val="1"/>
+      <w:numFmt w:val="bullet"/>
+      <w:lvlText w:val=""/>
+      <w:lvlJc w:val="left"/>
+      <w:pPr>
+        <w:ind w:left="2880" w:hanging="360"/>
+      </w:pPr>
+      <w:rPr>
+        <w:rFonts w:ascii="Symbol" w:hAnsi="Symbol" w:hint="default"/>
+      </w:rPr>
+    </w:lvl>
+    <w:lvl w:ilvl="4" w:tplc="080A0003" w:tentative="1">
+      <w:start w:val="1"/>
+      <w:numFmt w:val="bullet"/>
+      <w:lvlText w:val="o"/>
+      <w:lvlJc w:val="left"/>
+      <w:pPr>
+        <w:ind w:left="3600" w:hanging="360"/>
+      </w:pPr>
+      <w:rPr>
+        <w:rFonts w:ascii="Courier New" w:hAnsi="Courier New" w:cs="Courier New" w:hint="default"/>
+      </w:rPr>
+    </w:lvl>
+    <w:lvl w:ilvl="5" w:tplc="080A0005" w:tentative="1">
+      <w:start w:val="1"/>
+      <w:numFmt w:val="bullet"/>
+      <w:lvlText w:val=""/>
+      <w:lvlJc w:val="left"/>
+      <w:pPr>
+        <w:ind w:left="4320" w:hanging="360"/>
+      </w:pPr>
+      <w:rPr>
+        <w:rFonts w:ascii="Wingdings" w:hAnsi="Wingdings" w:hint="default"/>
+      </w:rPr>
+    </w:lvl>
+    <w:lvl w:ilvl="6" w:tplc="080A0001" w:tentative="1">
+      <w:start w:val="1"/>
+      <w:numFmt w:val="bullet"/>
+      <w:lvlText w:val=""/>
+      <w:lvlJc w:val="left"/>
+      <w:pPr>
+        <w:ind w:left="5040" w:hanging="360"/>
+      </w:pPr>
+      <w:rPr>
+        <w:rFonts w:ascii="Symbol" w:hAnsi="Symbol" w:hint="default"/>
+      </w:rPr>
+    </w:lvl>
+    <w:lvl w:ilvl="7" w:tplc="080A0003" w:tentative="1">
+      <w:start w:val="1"/>
+      <w:numFmt w:val="bullet"/>
+      <w:lvlText w:val="o"/>
+      <w:lvlJc w:val="left"/>
+      <w:pPr>
+        <w:ind w:left="5760" w:hanging="360"/>
+      </w:pPr>
+      <w:rPr>
+        <w:rFonts w:ascii="Courier New" w:hAnsi="Courier New" w:cs="Courier New" w:hint="default"/>
+      </w:rPr>
+    </w:lvl>
+    <w:lvl w:ilvl="8" w:tplc="080A0005" w:tentative="1">
+      <w:start w:val="1"/>
+      <w:numFmt w:val="bullet"/>
+      <w:lvlText w:val=""/>
+      <w:lvlJc w:val="left"/>
+      <w:pPr>
+        <w:ind w:left="6480" w:hanging="360"/>
+      </w:pPr>
+      <w:rPr>
+        <w:rFonts w:ascii="Wingdings" w:hAnsi="Wingdings" w:hint="default"/>
+      </w:rPr>
+    </w:lvl>
+  </w:abstractNum>
+  <w:abstractNum w:abstractNumId="5" w15:restartNumberingAfterBreak="0">
     <w:nsid w:val="4B7228B9"/>
     <w:multiLevelType w:val="hybridMultilevel"/>
     <w:tmpl w:val="0100A3D0"/>
@@ -3639,7 +3518,120 @@
       </w:rPr>
     </w:lvl>
   </w:abstractNum>
-  <w:abstractNum w:abstractNumId="5" w15:restartNumberingAfterBreak="0">
+  <w:abstractNum w:abstractNumId="6" w15:restartNumberingAfterBreak="0">
+    <w:nsid w:val="4EB95022"/>
+    <w:multiLevelType w:val="hybridMultilevel"/>
+    <w:tmpl w:val="C79ADA70"/>
+    <w:lvl w:ilvl="0" w:tplc="080A0001">
+      <w:start w:val="1"/>
+      <w:numFmt w:val="bullet"/>
+      <w:lvlText w:val=""/>
+      <w:lvlJc w:val="left"/>
+      <w:pPr>
+        <w:ind w:left="720" w:hanging="360"/>
+      </w:pPr>
+      <w:rPr>
+        <w:rFonts w:ascii="Symbol" w:hAnsi="Symbol" w:hint="default"/>
+      </w:rPr>
+    </w:lvl>
+    <w:lvl w:ilvl="1" w:tplc="080A0003" w:tentative="1">
+      <w:start w:val="1"/>
+      <w:numFmt w:val="bullet"/>
+      <w:lvlText w:val="o"/>
+      <w:lvlJc w:val="left"/>
+      <w:pPr>
+        <w:ind w:left="1440" w:hanging="360"/>
+      </w:pPr>
+      <w:rPr>
+        <w:rFonts w:ascii="Courier New" w:hAnsi="Courier New" w:cs="Courier New" w:hint="default"/>
+      </w:rPr>
+    </w:lvl>
+    <w:lvl w:ilvl="2" w:tplc="080A0005" w:tentative="1">
+      <w:start w:val="1"/>
+      <w:numFmt w:val="bullet"/>
+      <w:lvlText w:val=""/>
+      <w:lvlJc w:val="left"/>
+      <w:pPr>
+        <w:ind w:left="2160" w:hanging="360"/>
+      </w:pPr>
+      <w:rPr>
+        <w:rFonts w:ascii="Wingdings" w:hAnsi="Wingdings" w:hint="default"/>
+      </w:rPr>
+    </w:lvl>
+    <w:lvl w:ilvl="3" w:tplc="080A0001" w:tentative="1">
+      <w:start w:val="1"/>
+      <w:numFmt w:val="bullet"/>
+      <w:lvlText w:val=""/>
+      <w:lvlJc w:val="left"/>
+      <w:pPr>
+        <w:ind w:left="2880" w:hanging="360"/>
+      </w:pPr>
+      <w:rPr>
+        <w:rFonts w:ascii="Symbol" w:hAnsi="Symbol" w:hint="default"/>
+      </w:rPr>
+    </w:lvl>
+    <w:lvl w:ilvl="4" w:tplc="080A0003" w:tentative="1">
+      <w:start w:val="1"/>
+      <w:numFmt w:val="bullet"/>
+      <w:lvlText w:val="o"/>
+      <w:lvlJc w:val="left"/>
+      <w:pPr>
+        <w:ind w:left="3600" w:hanging="360"/>
+      </w:pPr>
+      <w:rPr>
+        <w:rFonts w:ascii="Courier New" w:hAnsi="Courier New" w:cs="Courier New" w:hint="default"/>
+      </w:rPr>
+    </w:lvl>
+    <w:lvl w:ilvl="5" w:tplc="080A0005" w:tentative="1">
+      <w:start w:val="1"/>
+      <w:numFmt w:val="bullet"/>
+      <w:lvlText w:val=""/>
+      <w:lvlJc w:val="left"/>
+      <w:pPr>
+        <w:ind w:left="4320" w:hanging="360"/>
+      </w:pPr>
+      <w:rPr>
+        <w:rFonts w:ascii="Wingdings" w:hAnsi="Wingdings" w:hint="default"/>
+      </w:rPr>
+    </w:lvl>
+    <w:lvl w:ilvl="6" w:tplc="080A0001" w:tentative="1">
+      <w:start w:val="1"/>
+      <w:numFmt w:val="bullet"/>
+      <w:lvlText w:val=""/>
+      <w:lvlJc w:val="left"/>
+      <w:pPr>
+        <w:ind w:left="5040" w:hanging="360"/>
+      </w:pPr>
+      <w:rPr>
+        <w:rFonts w:ascii="Symbol" w:hAnsi="Symbol" w:hint="default"/>
+      </w:rPr>
+    </w:lvl>
+    <w:lvl w:ilvl="7" w:tplc="080A0003" w:tentative="1">
+      <w:start w:val="1"/>
+      <w:numFmt w:val="bullet"/>
+      <w:lvlText w:val="o"/>
+      <w:lvlJc w:val="left"/>
+      <w:pPr>
+        <w:ind w:left="5760" w:hanging="360"/>
+      </w:pPr>
+      <w:rPr>
+        <w:rFonts w:ascii="Courier New" w:hAnsi="Courier New" w:cs="Courier New" w:hint="default"/>
+      </w:rPr>
+    </w:lvl>
+    <w:lvl w:ilvl="8" w:tplc="080A0005" w:tentative="1">
+      <w:start w:val="1"/>
+      <w:numFmt w:val="bullet"/>
+      <w:lvlText w:val=""/>
+      <w:lvlJc w:val="left"/>
+      <w:pPr>
+        <w:ind w:left="6480" w:hanging="360"/>
+      </w:pPr>
+      <w:rPr>
+        <w:rFonts w:ascii="Wingdings" w:hAnsi="Wingdings" w:hint="default"/>
+      </w:rPr>
+    </w:lvl>
+  </w:abstractNum>
+  <w:abstractNum w:abstractNumId="7" w15:restartNumberingAfterBreak="0">
     <w:nsid w:val="569D18E0"/>
     <w:multiLevelType w:val="hybridMultilevel"/>
     <w:tmpl w:val="43E29996"/>
@@ -3752,7 +3744,7 @@
       </w:rPr>
     </w:lvl>
   </w:abstractNum>
-  <w:abstractNum w:abstractNumId="6" w15:restartNumberingAfterBreak="0">
+  <w:abstractNum w:abstractNumId="8" w15:restartNumberingAfterBreak="0">
     <w:nsid w:val="5BA503F8"/>
     <w:multiLevelType w:val="hybridMultilevel"/>
     <w:tmpl w:val="CD642946"/>
@@ -3865,7 +3857,7 @@
       </w:rPr>
     </w:lvl>
   </w:abstractNum>
-  <w:abstractNum w:abstractNumId="7" w15:restartNumberingAfterBreak="0">
+  <w:abstractNum w:abstractNumId="9" w15:restartNumberingAfterBreak="0">
     <w:nsid w:val="5F0500B0"/>
     <w:multiLevelType w:val="hybridMultilevel"/>
     <w:tmpl w:val="D8A83EDC"/>
@@ -3978,7 +3970,7 @@
       </w:rPr>
     </w:lvl>
   </w:abstractNum>
-  <w:abstractNum w:abstractNumId="8" w15:restartNumberingAfterBreak="0">
+  <w:abstractNum w:abstractNumId="10" w15:restartNumberingAfterBreak="0">
     <w:nsid w:val="602B0CBE"/>
     <w:multiLevelType w:val="hybridMultilevel"/>
     <w:tmpl w:val="EB967D98"/>
@@ -4091,7 +4083,7 @@
       </w:rPr>
     </w:lvl>
   </w:abstractNum>
-  <w:abstractNum w:abstractNumId="9" w15:restartNumberingAfterBreak="0">
+  <w:abstractNum w:abstractNumId="11" w15:restartNumberingAfterBreak="0">
     <w:nsid w:val="69773B1F"/>
     <w:multiLevelType w:val="hybridMultilevel"/>
     <w:tmpl w:val="31F865CA"/>
@@ -4204,7 +4196,7 @@
       </w:rPr>
     </w:lvl>
   </w:abstractNum>
-  <w:abstractNum w:abstractNumId="10" w15:restartNumberingAfterBreak="0">
+  <w:abstractNum w:abstractNumId="12" w15:restartNumberingAfterBreak="0">
     <w:nsid w:val="70165203"/>
     <w:multiLevelType w:val="hybridMultilevel"/>
     <w:tmpl w:val="C756C63E"/>
@@ -4317,7 +4309,96 @@
       </w:rPr>
     </w:lvl>
   </w:abstractNum>
-  <w:abstractNum w:abstractNumId="11" w15:restartNumberingAfterBreak="0">
+  <w:abstractNum w:abstractNumId="13" w15:restartNumberingAfterBreak="0">
+    <w:nsid w:val="70F3745E"/>
+    <w:multiLevelType w:val="hybridMultilevel"/>
+    <w:tmpl w:val="8E56E0B0"/>
+    <w:lvl w:ilvl="0" w:tplc="27B4B288">
+      <w:start w:val="1"/>
+      <w:numFmt w:val="decimal"/>
+      <w:lvlText w:val="%1)"/>
+      <w:lvlJc w:val="left"/>
+      <w:pPr>
+        <w:ind w:left="720" w:hanging="360"/>
+      </w:pPr>
+      <w:rPr>
+        <w:rFonts w:hint="default"/>
+      </w:rPr>
+    </w:lvl>
+    <w:lvl w:ilvl="1" w:tplc="080A0019" w:tentative="1">
+      <w:start w:val="1"/>
+      <w:numFmt w:val="lowerLetter"/>
+      <w:lvlText w:val="%2."/>
+      <w:lvlJc w:val="left"/>
+      <w:pPr>
+        <w:ind w:left="1440" w:hanging="360"/>
+      </w:pPr>
+    </w:lvl>
+    <w:lvl w:ilvl="2" w:tplc="080A001B" w:tentative="1">
+      <w:start w:val="1"/>
+      <w:numFmt w:val="lowerRoman"/>
+      <w:lvlText w:val="%3."/>
+      <w:lvlJc w:val="right"/>
+      <w:pPr>
+        <w:ind w:left="2160" w:hanging="180"/>
+      </w:pPr>
+    </w:lvl>
+    <w:lvl w:ilvl="3" w:tplc="080A000F" w:tentative="1">
+      <w:start w:val="1"/>
+      <w:numFmt w:val="decimal"/>
+      <w:lvlText w:val="%4."/>
+      <w:lvlJc w:val="left"/>
+      <w:pPr>
+        <w:ind w:left="2880" w:hanging="360"/>
+      </w:pPr>
+    </w:lvl>
+    <w:lvl w:ilvl="4" w:tplc="080A0019" w:tentative="1">
+      <w:start w:val="1"/>
+      <w:numFmt w:val="lowerLetter"/>
+      <w:lvlText w:val="%5."/>
+      <w:lvlJc w:val="left"/>
+      <w:pPr>
+        <w:ind w:left="3600" w:hanging="360"/>
+      </w:pPr>
+    </w:lvl>
+    <w:lvl w:ilvl="5" w:tplc="080A001B" w:tentative="1">
+      <w:start w:val="1"/>
+      <w:numFmt w:val="lowerRoman"/>
+      <w:lvlText w:val="%6."/>
+      <w:lvlJc w:val="right"/>
+      <w:pPr>
+        <w:ind w:left="4320" w:hanging="180"/>
+      </w:pPr>
+    </w:lvl>
+    <w:lvl w:ilvl="6" w:tplc="080A000F" w:tentative="1">
+      <w:start w:val="1"/>
+      <w:numFmt w:val="decimal"/>
+      <w:lvlText w:val="%7."/>
+      <w:lvlJc w:val="left"/>
+      <w:pPr>
+        <w:ind w:left="5040" w:hanging="360"/>
+      </w:pPr>
+    </w:lvl>
+    <w:lvl w:ilvl="7" w:tplc="080A0019" w:tentative="1">
+      <w:start w:val="1"/>
+      <w:numFmt w:val="lowerLetter"/>
+      <w:lvlText w:val="%8."/>
+      <w:lvlJc w:val="left"/>
+      <w:pPr>
+        <w:ind w:left="5760" w:hanging="360"/>
+      </w:pPr>
+    </w:lvl>
+    <w:lvl w:ilvl="8" w:tplc="080A001B" w:tentative="1">
+      <w:start w:val="1"/>
+      <w:numFmt w:val="lowerRoman"/>
+      <w:lvlText w:val="%9."/>
+      <w:lvlJc w:val="right"/>
+      <w:pPr>
+        <w:ind w:left="6480" w:hanging="180"/>
+      </w:pPr>
+    </w:lvl>
+  </w:abstractNum>
+  <w:abstractNum w:abstractNumId="14" w15:restartNumberingAfterBreak="0">
     <w:nsid w:val="768C1B53"/>
     <w:multiLevelType w:val="hybridMultilevel"/>
     <w:tmpl w:val="DF44F832"/>
@@ -4434,37 +4515,46 @@
     <w:abstractNumId w:val="1"/>
   </w:num>
   <w:num w:numId="2" w16cid:durableId="1057512857">
-    <w:abstractNumId w:val="11"/>
+    <w:abstractNumId w:val="14"/>
   </w:num>
   <w:num w:numId="3" w16cid:durableId="1044938542">
+    <w:abstractNumId w:val="10"/>
+  </w:num>
+  <w:num w:numId="4" w16cid:durableId="69666604">
+    <w:abstractNumId w:val="5"/>
+  </w:num>
+  <w:num w:numId="5" w16cid:durableId="1539780549">
     <w:abstractNumId w:val="8"/>
   </w:num>
-  <w:num w:numId="4" w16cid:durableId="69666604">
-    <w:abstractNumId w:val="4"/>
-  </w:num>
-  <w:num w:numId="5" w16cid:durableId="1539780549">
-    <w:abstractNumId w:val="6"/>
-  </w:num>
   <w:num w:numId="6" w16cid:durableId="1106078093">
-    <w:abstractNumId w:val="9"/>
+    <w:abstractNumId w:val="11"/>
   </w:num>
   <w:num w:numId="7" w16cid:durableId="549073460">
     <w:abstractNumId w:val="2"/>
   </w:num>
   <w:num w:numId="8" w16cid:durableId="91705201">
-    <w:abstractNumId w:val="7"/>
+    <w:abstractNumId w:val="9"/>
   </w:num>
   <w:num w:numId="9" w16cid:durableId="1835294209">
-    <w:abstractNumId w:val="5"/>
+    <w:abstractNumId w:val="7"/>
   </w:num>
   <w:num w:numId="10" w16cid:durableId="9838982">
     <w:abstractNumId w:val="3"/>
   </w:num>
   <w:num w:numId="11" w16cid:durableId="190997459">
-    <w:abstractNumId w:val="10"/>
+    <w:abstractNumId w:val="12"/>
   </w:num>
   <w:num w:numId="12" w16cid:durableId="1562793356">
     <w:abstractNumId w:val="0"/>
+  </w:num>
+  <w:num w:numId="13" w16cid:durableId="1345352903">
+    <w:abstractNumId w:val="6"/>
+  </w:num>
+  <w:num w:numId="14" w16cid:durableId="1960915827">
+    <w:abstractNumId w:val="13"/>
+  </w:num>
+  <w:num w:numId="15" w16cid:durableId="1891719672">
+    <w:abstractNumId w:val="4"/>
   </w:num>
 </w:numbering>
 </file>
@@ -4952,6 +5042,29 @@
     <w:unhideWhenUsed/>
     <w:rsid w:val="00427F3C"/>
   </w:style>
+  <w:style w:type="character" w:styleId="Hipervnculo">
+    <w:name w:val="Hyperlink"/>
+    <w:basedOn w:val="Fuentedeprrafopredeter"/>
+    <w:uiPriority w:val="99"/>
+    <w:unhideWhenUsed/>
+    <w:rsid w:val="00A063E9"/>
+    <w:rPr>
+      <w:color w:val="0000FF"/>
+      <w:u w:val="single"/>
+    </w:rPr>
+  </w:style>
+  <w:style w:type="character" w:styleId="Mencinsinresolver">
+    <w:name w:val="Unresolved Mention"/>
+    <w:basedOn w:val="Fuentedeprrafopredeter"/>
+    <w:uiPriority w:val="99"/>
+    <w:semiHidden/>
+    <w:unhideWhenUsed/>
+    <w:rsid w:val="00421B88"/>
+    <w:rPr>
+      <w:color w:val="605E5C"/>
+      <w:shd w:val="clear" w:color="auto" w:fill="E1DFDD"/>
+    </w:rPr>
+  </w:style>
 </w:styles>
 </file>
 

</xml_diff>